<commit_message>
Inclusao do diagrama de classes
</commit_message>
<xml_diff>
--- a/especificacao/SCPPP-Requisitos_funcionais.docx
+++ b/especificacao/SCPPP-Requisitos_funcionais.docx
@@ -406,63 +406,16 @@
     </w:p>
     <w:p>
       <w:pPr>
-        <w:pStyle w:val="Normal"/>
-        <w:jc w:val="center"/>
-        <w:rPr>
-          <w:rFonts w:ascii="Liberation Sans" w:hAnsi="Liberation Sans"/>
-          <w:sz w:val="28"/>
-          <w:szCs w:val="28"/>
-        </w:rPr>
-      </w:pPr>
-      <w:r>
-        <w:rPr>
-          <w:rFonts w:ascii="Liberation Sans" w:hAnsi="Liberation Sans"/>
-          <w:sz w:val="28"/>
-          <w:szCs w:val="28"/>
-        </w:rPr>
-        <w:t>Sumário</w:t>
-      </w:r>
-    </w:p>
-    <w:p>
-      <w:pPr>
-        <w:pStyle w:val="Normal"/>
-        <w:jc w:val="center"/>
-        <w:rPr/>
-      </w:pPr>
-      <w:r>
-        <w:rPr/>
-      </w:r>
-    </w:p>
-    <w:p>
-      <w:pPr>
-        <w:pStyle w:val="Normal"/>
-        <w:jc w:val="center"/>
-        <w:rPr/>
-      </w:pPr>
-      <w:r>
-        <w:rPr/>
-      </w:r>
-    </w:p>
-    <w:p>
-      <w:pPr>
         <w:pStyle w:val="Ttulo1"/>
         <w:rPr/>
       </w:pPr>
       <w:r>
         <w:rPr/>
-      </w:r>
-      <w:r>
-        <w:br w:type="page"/>
-      </w:r>
-    </w:p>
-    <w:p>
-      <w:pPr>
-        <w:pStyle w:val="Ttulo1"/>
-        <w:rPr/>
-      </w:pPr>
-      <w:r>
-        <w:rPr/>
-        <w:t>1. Objetivo</w:t>
+        <w:t>1</w:t>
+      </w:r>
+      <w:r>
+        <w:rPr/>
+        <w:t>. Objetivo</w:t>
       </w:r>
     </w:p>
     <w:p>
@@ -570,7 +523,7 @@
                 <wp:positionV relativeFrom="paragraph">
                   <wp:posOffset>66040</wp:posOffset>
                 </wp:positionV>
-                <wp:extent cx="1366520" cy="700405"/>
+                <wp:extent cx="1367790" cy="700405"/>
                 <wp:effectExtent l="0" t="0" r="0" b="0"/>
                 <wp:wrapSquare wrapText="bothSides"/>
                 <wp:docPr id="2" name="Forma1"/>
@@ -581,7 +534,7 @@
                       <wps:spPr>
                         <a:xfrm>
                           <a:off x="0" y="0"/>
-                          <a:ext cx="1365840" cy="699840"/>
+                          <a:ext cx="1367280" cy="699840"/>
                         </a:xfrm>
                         <a:prstGeom prst="rect">
                           <a:avLst/>
@@ -679,7 +632,7 @@
           </mc:Choice>
           <mc:Fallback>
             <w:pict>
-              <v:rect id="shape_0" ID="Forma1" stroked="t" style="position:absolute;margin-left:152.45pt;margin-top:5.2pt;width:107.5pt;height:55.05pt">
+              <v:rect id="shape_0" ID="Forma1" stroked="t" style="position:absolute;margin-left:152.45pt;margin-top:5.2pt;width:107.6pt;height:55.05pt">
                 <w10:wrap type="square"/>
                 <v:fill o:detectmouseclick="t" on="false"/>
                 <v:stroke color="black" joinstyle="round" endcap="flat"/>
@@ -797,7 +750,7 @@
                 <wp:positionV relativeFrom="paragraph">
                   <wp:posOffset>692785</wp:posOffset>
                 </wp:positionV>
-                <wp:extent cx="1366520" cy="700405"/>
+                <wp:extent cx="1367790" cy="700405"/>
                 <wp:effectExtent l="0" t="0" r="0" b="0"/>
                 <wp:wrapSquare wrapText="bothSides"/>
                 <wp:docPr id="4" name="Forma1"/>
@@ -808,7 +761,7 @@
                       <wps:spPr>
                         <a:xfrm>
                           <a:off x="0" y="0"/>
-                          <a:ext cx="1365840" cy="699840"/>
+                          <a:ext cx="1367280" cy="699840"/>
                         </a:xfrm>
                         <a:prstGeom prst="rect">
                           <a:avLst/>
@@ -906,7 +859,7 @@
           </mc:Choice>
           <mc:Fallback>
             <w:pict>
-              <v:rect id="shape_0" ID="Forma1" stroked="t" style="position:absolute;margin-left:5.45pt;margin-top:54.55pt;width:107.5pt;height:55.05pt">
+              <v:rect id="shape_0" ID="Forma1" stroked="t" style="position:absolute;margin-left:5.45pt;margin-top:54.55pt;width:107.6pt;height:55.05pt">
                 <w10:wrap type="square"/>
                 <v:fill o:detectmouseclick="t" on="false"/>
                 <v:stroke color="black" joinstyle="round" endcap="flat"/>
@@ -994,7 +947,7 @@
                 <wp:positionV relativeFrom="paragraph">
                   <wp:posOffset>712470</wp:posOffset>
                 </wp:positionV>
-                <wp:extent cx="1366520" cy="525145"/>
+                <wp:extent cx="1367790" cy="525145"/>
                 <wp:effectExtent l="0" t="0" r="0" b="0"/>
                 <wp:wrapSquare wrapText="bothSides"/>
                 <wp:docPr id="6" name="Forma1"/>
@@ -1005,7 +958,7 @@
                       <wps:spPr>
                         <a:xfrm>
                           <a:off x="0" y="0"/>
-                          <a:ext cx="1365840" cy="524520"/>
+                          <a:ext cx="1367280" cy="524520"/>
                         </a:xfrm>
                         <a:prstGeom prst="rect">
                           <a:avLst/>
@@ -1086,7 +1039,7 @@
           </mc:Choice>
           <mc:Fallback>
             <w:pict>
-              <v:rect id="shape_0" ID="Forma1" stroked="t" style="position:absolute;margin-left:313.05pt;margin-top:56.1pt;width:107.5pt;height:41.25pt">
+              <v:rect id="shape_0" ID="Forma1" stroked="t" style="position:absolute;margin-left:313.05pt;margin-top:56.1pt;width:107.6pt;height:41.25pt">
                 <w10:wrap type="square"/>
                 <v:fill o:detectmouseclick="t" on="false"/>
                 <v:stroke color="black" joinstyle="round" endcap="flat"/>
@@ -1157,7 +1110,7 @@
                 <wp:positionV relativeFrom="paragraph">
                   <wp:posOffset>1988185</wp:posOffset>
                 </wp:positionV>
-                <wp:extent cx="1366520" cy="700405"/>
+                <wp:extent cx="1367790" cy="700405"/>
                 <wp:effectExtent l="0" t="0" r="0" b="0"/>
                 <wp:wrapSquare wrapText="bothSides"/>
                 <wp:docPr id="8" name="Forma1"/>
@@ -1168,7 +1121,7 @@
                       <wps:spPr>
                         <a:xfrm>
                           <a:off x="0" y="0"/>
-                          <a:ext cx="1365840" cy="699840"/>
+                          <a:ext cx="1367280" cy="699840"/>
                         </a:xfrm>
                         <a:prstGeom prst="rect">
                           <a:avLst/>
@@ -1266,7 +1219,7 @@
           </mc:Choice>
           <mc:Fallback>
             <w:pict>
-              <v:rect id="shape_0" ID="Forma1" stroked="t" style="position:absolute;margin-left:152.45pt;margin-top:156.55pt;width:107.5pt;height:55.05pt">
+              <v:rect id="shape_0" ID="Forma1" stroked="t" style="position:absolute;margin-left:152.45pt;margin-top:156.55pt;width:107.6pt;height:55.05pt">
                 <w10:wrap type="square"/>
                 <v:fill o:detectmouseclick="t" on="false"/>
                 <v:stroke color="black" joinstyle="round" endcap="flat"/>
@@ -1354,7 +1307,7 @@
                 <wp:positionV relativeFrom="paragraph">
                   <wp:posOffset>673735</wp:posOffset>
                 </wp:positionV>
-                <wp:extent cx="1366520" cy="702945"/>
+                <wp:extent cx="1367790" cy="704215"/>
                 <wp:effectExtent l="0" t="0" r="0" b="0"/>
                 <wp:wrapSquare wrapText="bothSides"/>
                 <wp:docPr id="10" name="Forma1"/>
@@ -1365,7 +1318,7 @@
                       <wps:spPr>
                         <a:xfrm>
                           <a:off x="0" y="0"/>
-                          <a:ext cx="1365840" cy="702360"/>
+                          <a:ext cx="1367280" cy="703440"/>
                         </a:xfrm>
                         <a:prstGeom prst="rect">
                           <a:avLst/>
@@ -1448,7 +1401,7 @@
           </mc:Choice>
           <mc:Fallback>
             <w:pict>
-              <v:rect id="shape_0" ID="Forma1" fillcolor="#66ccff" stroked="t" style="position:absolute;margin-left:154.7pt;margin-top:53.05pt;width:107.5pt;height:55.25pt">
+              <v:rect id="shape_0" ID="Forma1" fillcolor="#66ccff" stroked="t" style="position:absolute;margin-left:154.7pt;margin-top:53.05pt;width:107.6pt;height:55.35pt">
                 <w10:wrap type="square"/>
                 <v:fill o:detectmouseclick="t" type="solid" color2="#993300"/>
                 <v:stroke color="black" joinstyle="round" endcap="flat"/>
@@ -1519,7 +1472,7 @@
                 <wp:positionV relativeFrom="paragraph">
                   <wp:posOffset>1997710</wp:posOffset>
                 </wp:positionV>
-                <wp:extent cx="1366520" cy="525145"/>
+                <wp:extent cx="1367790" cy="525145"/>
                 <wp:effectExtent l="0" t="0" r="0" b="0"/>
                 <wp:wrapSquare wrapText="bothSides"/>
                 <wp:docPr id="12" name="Forma1"/>
@@ -1530,7 +1483,7 @@
                       <wps:spPr>
                         <a:xfrm>
                           <a:off x="0" y="0"/>
-                          <a:ext cx="1365840" cy="524520"/>
+                          <a:ext cx="1367280" cy="524520"/>
                         </a:xfrm>
                         <a:prstGeom prst="rect">
                           <a:avLst/>
@@ -1611,7 +1564,7 @@
           </mc:Choice>
           <mc:Fallback>
             <w:pict>
-              <v:rect id="shape_0" ID="Forma1" stroked="t" style="position:absolute;margin-left:309.95pt;margin-top:157.3pt;width:107.5pt;height:41.25pt">
+              <v:rect id="shape_0" ID="Forma1" stroked="t" style="position:absolute;margin-left:309.95pt;margin-top:157.3pt;width:107.6pt;height:41.25pt">
                 <w10:wrap type="square"/>
                 <v:fill o:detectmouseclick="t" on="false"/>
                 <v:stroke color="black" joinstyle="round" endcap="flat"/>
@@ -1940,59 +1893,29 @@
       </w:pPr>
       <w:r>
         <w:rPr/>
-      </w:r>
-    </w:p>
-    <w:p>
-      <w:pPr>
-        <w:pStyle w:val="Normal"/>
-        <w:jc w:val="both"/>
-        <w:rPr/>
-      </w:pPr>
-      <w:r>
-        <w:rPr/>
-      </w:r>
-    </w:p>
-    <w:p>
-      <w:pPr>
-        <w:pStyle w:val="Normal"/>
-        <w:jc w:val="both"/>
-        <w:rPr/>
-      </w:pPr>
-      <w:r>
-        <w:rPr/>
-      </w:r>
-    </w:p>
-    <w:p>
-      <w:pPr>
-        <w:pStyle w:val="Normal"/>
-        <w:jc w:val="both"/>
-        <w:rPr/>
-      </w:pPr>
-      <w:r>
-        <w:rPr/>
         <mc:AlternateContent>
           <mc:Choice Requires="wps">
             <w:drawing>
-              <wp:anchor behindDoc="0" distT="0" distB="0" distL="0" distR="0" simplePos="0" locked="0" layoutInCell="1" allowOverlap="1" relativeHeight="20">
+              <wp:anchor behindDoc="0" distT="0" distB="0" distL="0" distR="0" simplePos="0" locked="0" layoutInCell="1" allowOverlap="1" relativeHeight="14">
                 <wp:simplePos x="0" y="0"/>
                 <wp:positionH relativeFrom="column">
-                  <wp:posOffset>2203450</wp:posOffset>
+                  <wp:posOffset>2091055</wp:posOffset>
                 </wp:positionH>
                 <wp:positionV relativeFrom="paragraph">
-                  <wp:posOffset>161925</wp:posOffset>
+                  <wp:posOffset>55880</wp:posOffset>
                 </wp:positionV>
-                <wp:extent cx="1887855" cy="889000"/>
+                <wp:extent cx="1889125" cy="732790"/>
                 <wp:effectExtent l="0" t="0" r="0" b="0"/>
                 <wp:wrapNone/>
                 <wp:docPr id="19" name="Forma4"/>
                 <a:graphic xmlns:a="http://schemas.openxmlformats.org/drawingml/2006/main">
                   <a:graphicData uri="http://schemas.microsoft.com/office/word/2010/wordprocessingShape">
                     <wps:wsp>
-                      <wps:cNvSpPr txBox="1"/>
+                      <wps:cNvSpPr/>
                       <wps:spPr>
                         <a:xfrm>
                           <a:off x="0" y="0"/>
-                          <a:ext cx="1887120" cy="888480"/>
+                          <a:ext cx="1888560" cy="732240"/>
                         </a:xfrm>
                         <a:prstGeom prst="rect">
                           <a:avLst/>
@@ -2004,65 +1927,75 @@
                           </a:solidFill>
                         </a:ln>
                       </wps:spPr>
+                      <wps:style>
+                        <a:lnRef idx="0"/>
+                        <a:fillRef idx="0"/>
+                        <a:effectRef idx="0"/>
+                        <a:fontRef idx="minor"/>
+                      </wps:style>
                       <wps:txbx>
                         <w:txbxContent>
                           <w:p>
                             <w:pPr>
+                              <w:pStyle w:val="Contedodoquadro"/>
                               <w:overflowPunct w:val="false"/>
                               <w:rPr/>
                             </w:pPr>
                             <w:r>
                               <w:rPr>
-                                <w:sz w:val="20"/>
                                 <w:b/>
                                 <w:bCs/>
-                                <w:color w:val="auto"/>
+                                <w:color w:val="00000A"/>
+                                <w:sz w:val="20"/>
                               </w:rPr>
                               <w:t>Contratação</w:t>
                             </w:r>
                           </w:p>
                           <w:p>
                             <w:pPr>
+                              <w:pStyle w:val="Contedodoquadro"/>
                               <w:overflowPunct w:val="false"/>
                               <w:rPr/>
                             </w:pPr>
                             <w:r>
                               <w:rPr>
+                                <w:color w:val="00000A"/>
                                 <w:sz w:val="20"/>
-                                <w:color w:val="auto"/>
                               </w:rPr>
                               <w:t>API: ContratarCliente</w:t>
                             </w:r>
                           </w:p>
                           <w:p>
                             <w:pPr>
+                              <w:pStyle w:val="Contedodoquadro"/>
                               <w:overflowPunct w:val="false"/>
                               <w:rPr/>
                             </w:pPr>
                             <w:r>
                               <w:rPr>
+                                <w:color w:val="00000A"/>
                                 <w:sz w:val="20"/>
-                                <w:color w:val="auto"/>
                               </w:rPr>
                               <w:t>Entradas: CPF ou CNPJ, Período, Valor</w:t>
                             </w:r>
                           </w:p>
                           <w:p>
                             <w:pPr>
+                              <w:pStyle w:val="Contedodoquadro"/>
                               <w:overflowPunct w:val="false"/>
                               <w:rPr/>
                             </w:pPr>
                             <w:r>
                               <w:rPr>
+                                <w:color w:val="00000A"/>
                                 <w:sz w:val="20"/>
-                                <w:color w:val="auto"/>
                               </w:rPr>
                               <w:t>Saída: Contrato, IdCartaoConsumo</w:t>
                             </w:r>
                           </w:p>
                         </w:txbxContent>
                       </wps:txbx>
-                      <wps:bodyPr wrap="square" lIns="0" rIns="0" tIns="0" bIns="0">
+                      <wps:bodyPr lIns="0" rIns="0" tIns="0" bIns="0">
                         <a:spAutoFit/>
                       </wps:bodyPr>
                     </wps:wsp>
@@ -2073,99 +2006,156 @@
           </mc:Choice>
           <mc:Fallback>
             <w:pict>
-              <v:shapetype id="shapetype_202" coordsize="21600,21600" o:spt="202" path="m,l,21600l21600,21600l21600,xe">
-                <v:stroke joinstyle="miter"/>
-                <v:path gradientshapeok="t" o:connecttype="rect"/>
-              </v:shapetype>
-              <v:shape id="shape_0" ID="Forma4" stroked="t" style="position:absolute;margin-left:173.5pt;margin-top:12.75pt;width:148.55pt;height:69.9pt" type="shapetype_202">
+              <v:rect id="shape_0" ID="Forma4" stroked="t" style="position:absolute;margin-left:164.65pt;margin-top:4.4pt;width:148.65pt;height:57.6pt">
+                <w10:wrap type="square"/>
+                <v:fill o:detectmouseclick="t" on="false"/>
+                <v:stroke color="black" joinstyle="round" endcap="flat"/>
                 <v:textbox>
                   <w:txbxContent>
                     <w:p>
                       <w:pPr>
+                        <w:pStyle w:val="Contedodoquadro"/>
                         <w:overflowPunct w:val="false"/>
                         <w:rPr/>
                       </w:pPr>
                       <w:r>
                         <w:rPr>
-                          <w:sz w:val="20"/>
                           <w:b/>
                           <w:bCs/>
-                          <w:color w:val="auto"/>
+                          <w:color w:val="00000A"/>
+                          <w:sz w:val="20"/>
                         </w:rPr>
                         <w:t>Contratação</w:t>
                       </w:r>
                     </w:p>
                     <w:p>
                       <w:pPr>
+                        <w:pStyle w:val="Contedodoquadro"/>
                         <w:overflowPunct w:val="false"/>
                         <w:rPr/>
                       </w:pPr>
                       <w:r>
                         <w:rPr>
+                          <w:color w:val="00000A"/>
                           <w:sz w:val="20"/>
-                          <w:color w:val="auto"/>
                         </w:rPr>
                         <w:t>API: ContratarCliente</w:t>
                       </w:r>
                     </w:p>
                     <w:p>
                       <w:pPr>
+                        <w:pStyle w:val="Contedodoquadro"/>
                         <w:overflowPunct w:val="false"/>
                         <w:rPr/>
                       </w:pPr>
                       <w:r>
                         <w:rPr>
+                          <w:color w:val="00000A"/>
                           <w:sz w:val="20"/>
-                          <w:color w:val="auto"/>
                         </w:rPr>
                         <w:t>Entradas: CPF ou CNPJ, Período, Valor</w:t>
                       </w:r>
                     </w:p>
                     <w:p>
                       <w:pPr>
+                        <w:pStyle w:val="Contedodoquadro"/>
                         <w:overflowPunct w:val="false"/>
                         <w:rPr/>
                       </w:pPr>
                       <w:r>
                         <w:rPr>
+                          <w:color w:val="00000A"/>
                           <w:sz w:val="20"/>
-                          <w:color w:val="auto"/>
                         </w:rPr>
                         <w:t>Saída: Contrato, IdCartaoConsumo</w:t>
                       </w:r>
                     </w:p>
                   </w:txbxContent>
                 </v:textbox>
-                <w10:wrap type="square"/>
-                <v:fill o:detectmouseclick="t" on="false"/>
-                <v:stroke color="black" joinstyle="round" endcap="flat"/>
-              </v:shape>
+              </v:rect>
             </w:pict>
           </mc:Fallback>
         </mc:AlternateContent>
+      </w:r>
+    </w:p>
+    <w:p>
+      <w:pPr>
+        <w:pStyle w:val="Normal"/>
+        <w:jc w:val="both"/>
+        <w:rPr/>
+      </w:pPr>
+      <w:r>
+        <w:rPr/>
+      </w:r>
+    </w:p>
+    <w:p>
+      <w:pPr>
+        <w:pStyle w:val="Normal"/>
+        <w:jc w:val="both"/>
+        <w:rPr/>
+      </w:pPr>
+      <w:r>
+        <w:rPr/>
+      </w:r>
+    </w:p>
+    <w:p>
+      <w:pPr>
+        <w:pStyle w:val="Normal"/>
+        <w:jc w:val="both"/>
+        <w:rPr/>
+      </w:pPr>
+      <w:r>
+        <w:rPr/>
+      </w:r>
+    </w:p>
+    <w:p>
+      <w:pPr>
+        <w:pStyle w:val="Contedodoquadro"/>
+        <w:overflowPunct w:val="true"/>
+        <w:jc w:val="center"/>
+        <w:rPr>
+          <w:color w:val="00000A"/>
+          <w:sz w:val="20"/>
+        </w:rPr>
+      </w:pPr>
+      <w:r>
+        <w:rPr>
+          <w:color w:val="00000A"/>
+          <w:sz w:val="20"/>
+        </w:rPr>
+      </w:r>
+    </w:p>
+    <w:p>
+      <w:pPr>
+        <w:pStyle w:val="Normal"/>
+        <w:jc w:val="both"/>
+        <w:rPr/>
+      </w:pPr>
+      <w:r>
+        <w:rPr/>
         <mc:AlternateContent>
           <mc:Choice Requires="wps">
             <w:drawing>
-              <wp:anchor behindDoc="0" distT="0" distB="0" distL="0" distR="0" simplePos="0" locked="0" layoutInCell="1" allowOverlap="1" relativeHeight="21">
+              <wp:anchor behindDoc="0" distT="0" distB="0" distL="0" distR="0" simplePos="0" locked="0" layoutInCell="1" allowOverlap="1" relativeHeight="16">
                 <wp:simplePos x="0" y="0"/>
                 <wp:positionH relativeFrom="column">
-                  <wp:posOffset>15875</wp:posOffset>
+                  <wp:posOffset>2077085</wp:posOffset>
                 </wp:positionH>
                 <wp:positionV relativeFrom="paragraph">
-                  <wp:posOffset>78740</wp:posOffset>
+                  <wp:posOffset>52705</wp:posOffset>
                 </wp:positionV>
-                <wp:extent cx="1737360" cy="690245"/>
+                <wp:extent cx="2035810" cy="587375"/>
                 <wp:effectExtent l="0" t="0" r="0" b="0"/>
                 <wp:wrapNone/>
-                <wp:docPr id="20" name="Forma5"/>
+                <wp:docPr id="21" name="Forma6"/>
                 <a:graphic xmlns:a="http://schemas.openxmlformats.org/drawingml/2006/main">
                   <a:graphicData uri="http://schemas.microsoft.com/office/word/2010/wordprocessingShape">
                     <wps:wsp>
-                      <wps:cNvSpPr txBox="1"/>
+                      <wps:cNvSpPr/>
                       <wps:spPr>
                         <a:xfrm>
                           <a:off x="0" y="0"/>
-                          <a:ext cx="1736640" cy="689760"/>
+                          <a:ext cx="2035080" cy="586800"/>
                         </a:xfrm>
                         <a:prstGeom prst="rect">
                           <a:avLst/>
@@ -2177,25 +2167,75 @@
                           </a:solidFill>
                         </a:ln>
                       </wps:spPr>
+                      <wps:style>
+                        <a:lnRef idx="0"/>
+                        <a:fillRef idx="0"/>
+                        <a:effectRef idx="0"/>
+                        <a:fontRef idx="minor"/>
+                      </wps:style>
                       <wps:txbx>
                         <w:txbxContent>
                           <w:p>
                             <w:pPr>
+                              <w:pStyle w:val="Contedodoquadro"/>
                               <w:overflowPunct w:val="false"/>
-                              <w:jc w:val="center"/>
                               <w:rPr/>
                             </w:pPr>
                             <w:r>
                               <w:rPr>
+                                <w:b/>
+                                <w:bCs/>
+                                <w:color w:val="00000A"/>
                                 <w:sz w:val="20"/>
-                                <w:color w:val="auto"/>
-                              </w:rPr>
-                              <w:t>Cliente</w:t>
+                              </w:rPr>
+                              <w:t>Solicitar cartão crédito</w:t>
+                            </w:r>
+                          </w:p>
+                          <w:p>
+                            <w:pPr>
+                              <w:pStyle w:val="Contedodoquadro"/>
+                              <w:overflowPunct w:val="false"/>
+                              <w:rPr/>
+                            </w:pPr>
+                            <w:r>
+                              <w:rPr>
+                                <w:color w:val="00000A"/>
+                                <w:sz w:val="20"/>
+                              </w:rPr>
+                              <w:t>API: SolicitarIdCartao</w:t>
+                            </w:r>
+                          </w:p>
+                          <w:p>
+                            <w:pPr>
+                              <w:pStyle w:val="Contedodoquadro"/>
+                              <w:overflowPunct w:val="false"/>
+                              <w:rPr/>
+                            </w:pPr>
+                            <w:r>
+                              <w:rPr>
+                                <w:color w:val="00000A"/>
+                                <w:sz w:val="20"/>
+                              </w:rPr>
+                              <w:t>Entradas: Dados do Cartão de crédito</w:t>
+                            </w:r>
+                          </w:p>
+                          <w:p>
+                            <w:pPr>
+                              <w:pStyle w:val="Contedodoquadro"/>
+                              <w:overflowPunct w:val="false"/>
+                              <w:rPr/>
+                            </w:pPr>
+                            <w:r>
+                              <w:rPr>
+                                <w:color w:val="00000A"/>
+                                <w:sz w:val="20"/>
+                              </w:rPr>
+                              <w:t>Saída: IdCadastroCartao</w:t>
                             </w:r>
                           </w:p>
                         </w:txbxContent>
                       </wps:txbx>
-                      <wps:bodyPr wrap="square" lIns="0" rIns="0" tIns="0" bIns="0">
+                      <wps:bodyPr lIns="0" rIns="0" tIns="0" bIns="0">
                         <a:spAutoFit/>
                       </wps:bodyPr>
                     </wps:wsp>
@@ -2206,55 +2246,99 @@
           </mc:Choice>
           <mc:Fallback>
             <w:pict>
-              <v:shape id="shape_0" ID="Forma5" stroked="t" style="position:absolute;margin-left:1.25pt;margin-top:6.2pt;width:136.7pt;height:54.25pt" type="shapetype_202">
+              <v:rect id="shape_0" ID="Forma6" stroked="t" style="position:absolute;margin-left:163.55pt;margin-top:4.15pt;width:160.2pt;height:46.15pt">
+                <w10:wrap type="square"/>
+                <v:fill o:detectmouseclick="t" on="false"/>
+                <v:stroke color="black" joinstyle="round" endcap="flat"/>
                 <v:textbox>
                   <w:txbxContent>
                     <w:p>
                       <w:pPr>
+                        <w:pStyle w:val="Contedodoquadro"/>
                         <w:overflowPunct w:val="false"/>
-                        <w:jc w:val="center"/>
                         <w:rPr/>
                       </w:pPr>
                       <w:r>
                         <w:rPr>
+                          <w:b/>
+                          <w:bCs/>
+                          <w:color w:val="00000A"/>
                           <w:sz w:val="20"/>
-                          <w:color w:val="auto"/>
-                        </w:rPr>
-                        <w:t>Cliente</w:t>
+                        </w:rPr>
+                        <w:t>Solicitar cartão crédito</w:t>
+                      </w:r>
+                    </w:p>
+                    <w:p>
+                      <w:pPr>
+                        <w:pStyle w:val="Contedodoquadro"/>
+                        <w:overflowPunct w:val="false"/>
+                        <w:rPr/>
+                      </w:pPr>
+                      <w:r>
+                        <w:rPr>
+                          <w:color w:val="00000A"/>
+                          <w:sz w:val="20"/>
+                        </w:rPr>
+                        <w:t>API: SolicitarIdCartao</w:t>
+                      </w:r>
+                    </w:p>
+                    <w:p>
+                      <w:pPr>
+                        <w:pStyle w:val="Contedodoquadro"/>
+                        <w:overflowPunct w:val="false"/>
+                        <w:rPr/>
+                      </w:pPr>
+                      <w:r>
+                        <w:rPr>
+                          <w:color w:val="00000A"/>
+                          <w:sz w:val="20"/>
+                        </w:rPr>
+                        <w:t>Entradas: Dados do Cartão de crédito</w:t>
+                      </w:r>
+                    </w:p>
+                    <w:p>
+                      <w:pPr>
+                        <w:pStyle w:val="Contedodoquadro"/>
+                        <w:overflowPunct w:val="false"/>
+                        <w:rPr/>
+                      </w:pPr>
+                      <w:r>
+                        <w:rPr>
+                          <w:color w:val="00000A"/>
+                          <w:sz w:val="20"/>
+                        </w:rPr>
+                        <w:t>Saída: IdCadastroCartao</w:t>
                       </w:r>
                     </w:p>
                   </w:txbxContent>
                 </v:textbox>
-                <w10:wrap type="square"/>
-                <v:fill o:detectmouseclick="t" on="false"/>
-                <v:stroke color="black" joinstyle="round" endcap="flat"/>
-              </v:shape>
+              </v:rect>
             </w:pict>
           </mc:Fallback>
         </mc:AlternateContent>
         <mc:AlternateContent>
           <mc:Choice Requires="wps">
             <w:drawing>
-              <wp:anchor behindDoc="0" distT="0" distB="0" distL="0" distR="0" simplePos="0" locked="0" layoutInCell="1" allowOverlap="1" relativeHeight="22">
+              <wp:anchor behindDoc="0" distT="0" distB="0" distL="0" distR="0" simplePos="0" locked="0" layoutInCell="1" allowOverlap="1" relativeHeight="17">
                 <wp:simplePos x="0" y="0"/>
                 <wp:positionH relativeFrom="column">
-                  <wp:posOffset>4237355</wp:posOffset>
+                  <wp:posOffset>2011045</wp:posOffset>
                 </wp:positionH>
                 <wp:positionV relativeFrom="paragraph">
-                  <wp:posOffset>14605</wp:posOffset>
+                  <wp:posOffset>1240155</wp:posOffset>
                 </wp:positionV>
-                <wp:extent cx="1602740" cy="1091565"/>
+                <wp:extent cx="2227580" cy="879475"/>
                 <wp:effectExtent l="0" t="0" r="0" b="0"/>
                 <wp:wrapNone/>
-                <wp:docPr id="21" name="Forma6"/>
+                <wp:docPr id="23" name="Forma7"/>
                 <a:graphic xmlns:a="http://schemas.openxmlformats.org/drawingml/2006/main">
                   <a:graphicData uri="http://schemas.microsoft.com/office/word/2010/wordprocessingShape">
                     <wps:wsp>
-                      <wps:cNvSpPr txBox="1"/>
+                      <wps:cNvSpPr/>
                       <wps:spPr>
                         <a:xfrm>
                           <a:off x="0" y="0"/>
-                          <a:ext cx="1602000" cy="1090800"/>
+                          <a:ext cx="2226960" cy="878760"/>
                         </a:xfrm>
                         <a:prstGeom prst="rect">
                           <a:avLst/>
@@ -2266,65 +2350,75 @@
                           </a:solidFill>
                         </a:ln>
                       </wps:spPr>
+                      <wps:style>
+                        <a:lnRef idx="0"/>
+                        <a:fillRef idx="0"/>
+                        <a:effectRef idx="0"/>
+                        <a:fontRef idx="minor"/>
+                      </wps:style>
                       <wps:txbx>
                         <w:txbxContent>
                           <w:p>
                             <w:pPr>
+                              <w:pStyle w:val="Contedodoquadro"/>
                               <w:overflowPunct w:val="false"/>
                               <w:rPr/>
                             </w:pPr>
                             <w:r>
                               <w:rPr>
-                                <w:sz w:val="20"/>
                                 <w:b/>
                                 <w:bCs/>
-                                <w:color w:val="auto"/>
-                              </w:rPr>
-                              <w:t>Solicitar cartão crédito</w:t>
+                                <w:color w:val="00000A"/>
+                                <w:sz w:val="20"/>
+                              </w:rPr>
+                              <w:t>Recarga</w:t>
                             </w:r>
                           </w:p>
                           <w:p>
                             <w:pPr>
+                              <w:pStyle w:val="Contedodoquadro"/>
                               <w:overflowPunct w:val="false"/>
                               <w:rPr/>
                             </w:pPr>
                             <w:r>
                               <w:rPr>
+                                <w:color w:val="00000A"/>
                                 <w:sz w:val="20"/>
-                                <w:color w:val="auto"/>
-                              </w:rPr>
-                              <w:t>API: SolicitarIdCartao</w:t>
+                              </w:rPr>
+                              <w:t>API: RecarregarCredito</w:t>
                             </w:r>
                           </w:p>
                           <w:p>
                             <w:pPr>
+                              <w:pStyle w:val="Contedodoquadro"/>
                               <w:overflowPunct w:val="false"/>
                               <w:rPr/>
                             </w:pPr>
                             <w:r>
                               <w:rPr>
+                                <w:color w:val="00000A"/>
                                 <w:sz w:val="20"/>
-                                <w:color w:val="auto"/>
-                              </w:rPr>
-                              <w:t>Entradas: Dados do Cartão de crédito</w:t>
+                              </w:rPr>
+                              <w:t>Entradas: IdCadastroCartao, Contrato</w:t>
                             </w:r>
                           </w:p>
                           <w:p>
                             <w:pPr>
+                              <w:pStyle w:val="Contedodoquadro"/>
                               <w:overflowPunct w:val="false"/>
                               <w:rPr/>
                             </w:pPr>
                             <w:r>
                               <w:rPr>
+                                <w:color w:val="00000A"/>
                                 <w:sz w:val="20"/>
-                                <w:color w:val="auto"/>
-                              </w:rPr>
-                              <w:t>Saída: IdCadastroCartao</w:t>
+                              </w:rPr>
+                              <w:t>Saídas: IdRecarga, Taxa de Serviço para prestadora, dados para nota fiscal referentes à taxa de serviço</w:t>
                             </w:r>
                           </w:p>
                         </w:txbxContent>
                       </wps:txbx>
-                      <wps:bodyPr wrap="square" lIns="0" rIns="0" tIns="0" bIns="0">
+                      <wps:bodyPr lIns="0" rIns="0" tIns="0" bIns="0">
                         <a:spAutoFit/>
                       </wps:bodyPr>
                     </wps:wsp>
@@ -2335,69 +2429,73 @@
           </mc:Choice>
           <mc:Fallback>
             <w:pict>
-              <v:shape id="shape_0" ID="Forma6" stroked="t" style="position:absolute;margin-left:333.65pt;margin-top:1.15pt;width:126.1pt;height:85.85pt" type="shapetype_202">
+              <v:rect id="shape_0" ID="Forma7" stroked="t" style="position:absolute;margin-left:158.35pt;margin-top:97.65pt;width:175.3pt;height:69.15pt">
+                <w10:wrap type="square"/>
+                <v:fill o:detectmouseclick="t" on="false"/>
+                <v:stroke color="black" joinstyle="round" endcap="flat"/>
                 <v:textbox>
                   <w:txbxContent>
                     <w:p>
                       <w:pPr>
+                        <w:pStyle w:val="Contedodoquadro"/>
                         <w:overflowPunct w:val="false"/>
                         <w:rPr/>
                       </w:pPr>
                       <w:r>
                         <w:rPr>
-                          <w:sz w:val="20"/>
                           <w:b/>
                           <w:bCs/>
-                          <w:color w:val="auto"/>
-                        </w:rPr>
-                        <w:t>Solicitar cartão crédito</w:t>
+                          <w:color w:val="00000A"/>
+                          <w:sz w:val="20"/>
+                        </w:rPr>
+                        <w:t>Recarga</w:t>
                       </w:r>
                     </w:p>
                     <w:p>
                       <w:pPr>
+                        <w:pStyle w:val="Contedodoquadro"/>
                         <w:overflowPunct w:val="false"/>
                         <w:rPr/>
                       </w:pPr>
                       <w:r>
                         <w:rPr>
+                          <w:color w:val="00000A"/>
                           <w:sz w:val="20"/>
-                          <w:color w:val="auto"/>
-                        </w:rPr>
-                        <w:t>API: SolicitarIdCartao</w:t>
+                        </w:rPr>
+                        <w:t>API: RecarregarCredito</w:t>
                       </w:r>
                     </w:p>
                     <w:p>
                       <w:pPr>
+                        <w:pStyle w:val="Contedodoquadro"/>
                         <w:overflowPunct w:val="false"/>
                         <w:rPr/>
                       </w:pPr>
                       <w:r>
                         <w:rPr>
+                          <w:color w:val="00000A"/>
                           <w:sz w:val="20"/>
-                          <w:color w:val="auto"/>
-                        </w:rPr>
-                        <w:t>Entradas: Dados do Cartão de crédito</w:t>
+                        </w:rPr>
+                        <w:t>Entradas: IdCadastroCartao, Contrato</w:t>
                       </w:r>
                     </w:p>
                     <w:p>
                       <w:pPr>
+                        <w:pStyle w:val="Contedodoquadro"/>
                         <w:overflowPunct w:val="false"/>
                         <w:rPr/>
                       </w:pPr>
                       <w:r>
                         <w:rPr>
+                          <w:color w:val="00000A"/>
                           <w:sz w:val="20"/>
-                          <w:color w:val="auto"/>
-                        </w:rPr>
-                        <w:t>Saída: IdCadastroCartao</w:t>
+                        </w:rPr>
+                        <w:t>Saídas: IdRecarga, Taxa de Serviço para prestadora, dados para nota fiscal referentes à taxa de serviço</w:t>
                       </w:r>
                     </w:p>
                   </w:txbxContent>
                 </v:textbox>
-                <w10:wrap type="square"/>
-                <v:fill o:detectmouseclick="t" on="false"/>
-                <v:stroke color="black" joinstyle="round" endcap="flat"/>
-              </v:shape>
+              </v:rect>
             </w:pict>
           </mc:Fallback>
         </mc:AlternateContent>
@@ -2405,40 +2503,6 @@
     </w:p>
     <w:p>
       <w:pPr>
-        <w:pStyle w:val="Contedodoquadro"/>
-        <w:overflowPunct w:val="true"/>
-        <w:jc w:val="center"/>
-        <w:rPr>
-          <w:color w:val="00000A"/>
-          <w:sz w:val="20"/>
-        </w:rPr>
-      </w:pPr>
-      <w:r>
-        <w:rPr/>
-      </w:r>
-    </w:p>
-    <w:p>
-      <w:pPr>
-        <w:pStyle w:val="Normal"/>
-        <w:jc w:val="both"/>
-        <w:rPr/>
-      </w:pPr>
-      <w:r>
-        <w:rPr/>
-      </w:r>
-    </w:p>
-    <w:p>
-      <w:pPr>
-        <w:pStyle w:val="Normal"/>
-        <w:jc w:val="both"/>
-        <w:rPr/>
-      </w:pPr>
-      <w:r>
-        <w:rPr/>
-      </w:r>
-    </w:p>
-    <w:p>
-      <w:pPr>
         <w:pStyle w:val="Normal"/>
         <w:jc w:val="both"/>
         <w:rPr/>
@@ -2478,26 +2542,26 @@
         <mc:AlternateContent>
           <mc:Choice Requires="wps">
             <w:drawing>
-              <wp:anchor behindDoc="0" distT="0" distB="0" distL="0" distR="0" simplePos="0" locked="0" layoutInCell="1" allowOverlap="1" relativeHeight="24">
+              <wp:anchor behindDoc="0" distT="0" distB="0" distL="0" distR="0" simplePos="0" locked="0" layoutInCell="1" allowOverlap="1" relativeHeight="15">
                 <wp:simplePos x="0" y="0"/>
                 <wp:positionH relativeFrom="column">
-                  <wp:posOffset>2215515</wp:posOffset>
+                  <wp:posOffset>-157480</wp:posOffset>
                 </wp:positionH>
                 <wp:positionV relativeFrom="paragraph">
-                  <wp:posOffset>162560</wp:posOffset>
+                  <wp:posOffset>445770</wp:posOffset>
                 </wp:positionV>
-                <wp:extent cx="2572385" cy="1174750"/>
+                <wp:extent cx="928370" cy="146050"/>
                 <wp:effectExtent l="0" t="0" r="0" b="0"/>
                 <wp:wrapNone/>
-                <wp:docPr id="22" name="Forma8"/>
+                <wp:docPr id="25" name="Forma5"/>
                 <a:graphic xmlns:a="http://schemas.openxmlformats.org/drawingml/2006/main">
                   <a:graphicData uri="http://schemas.microsoft.com/office/word/2010/wordprocessingShape">
                     <wps:wsp>
-                      <wps:cNvSpPr txBox="1"/>
+                      <wps:cNvSpPr/>
                       <wps:spPr>
                         <a:xfrm>
                           <a:off x="0" y="0"/>
-                          <a:ext cx="2571840" cy="1173960"/>
+                          <a:ext cx="927720" cy="145440"/>
                         </a:xfrm>
                         <a:prstGeom prst="rect">
                           <a:avLst/>
@@ -2509,65 +2573,32 @@
                           </a:solidFill>
                         </a:ln>
                       </wps:spPr>
+                      <wps:style>
+                        <a:lnRef idx="0"/>
+                        <a:fillRef idx="0"/>
+                        <a:effectRef idx="0"/>
+                        <a:fontRef idx="minor"/>
+                      </wps:style>
                       <wps:txbx>
                         <w:txbxContent>
                           <w:p>
                             <w:pPr>
+                              <w:pStyle w:val="Contedodoquadro"/>
                               <w:overflowPunct w:val="false"/>
+                              <w:jc w:val="center"/>
                               <w:rPr/>
                             </w:pPr>
                             <w:r>
                               <w:rPr>
+                                <w:color w:val="00000A"/>
                                 <w:sz w:val="20"/>
-                                <w:b/>
-                                <w:bCs/>
-                                <w:color w:val="auto"/>
-                              </w:rPr>
-                              <w:t>Consumo</w:t>
-                            </w:r>
-                          </w:p>
-                          <w:p>
-                            <w:pPr>
-                              <w:overflowPunct w:val="false"/>
-                              <w:rPr/>
-                            </w:pPr>
-                            <w:r>
-                              <w:rPr>
-                                <w:sz w:val="20"/>
-                                <w:color w:val="auto"/>
-                              </w:rPr>
-                              <w:t>API: ConsumirCredito</w:t>
-                            </w:r>
-                          </w:p>
-                          <w:p>
-                            <w:pPr>
-                              <w:overflowPunct w:val="false"/>
-                              <w:rPr/>
-                            </w:pPr>
-                            <w:r>
-                              <w:rPr>
-                                <w:sz w:val="20"/>
-                                <w:color w:val="auto"/>
-                              </w:rPr>
-                              <w:t>Entradas: IdCartaoConsumo</w:t>
-                            </w:r>
-                          </w:p>
-                          <w:p>
-                            <w:pPr>
-                              <w:overflowPunct w:val="false"/>
-                              <w:rPr/>
-                            </w:pPr>
-                            <w:r>
-                              <w:rPr>
-                                <w:sz w:val="20"/>
-                                <w:color w:val="auto"/>
-                              </w:rPr>
-                              <w:t>Saídas: dados para nota fiscal referentes ao valor debitado, True/False</w:t>
+                              </w:rPr>
+                              <w:t>Cliente</w:t>
                             </w:r>
                           </w:p>
                         </w:txbxContent>
                       </wps:txbx>
-                      <wps:bodyPr wrap="square" lIns="0" rIns="0" tIns="0" bIns="0">
+                      <wps:bodyPr lIns="0" rIns="0" tIns="0" bIns="0">
                         <a:spAutoFit/>
                       </wps:bodyPr>
                     </wps:wsp>
@@ -2578,105 +2609,56 @@
           </mc:Choice>
           <mc:Fallback>
             <w:pict>
-              <v:shape id="shape_0" ID="Forma8" stroked="t" style="position:absolute;margin-left:174.45pt;margin-top:12.8pt;width:202.45pt;height:92.4pt" type="shapetype_202">
+              <v:rect id="shape_0" ID="Forma5" stroked="t" style="position:absolute;margin-left:-12.4pt;margin-top:35.1pt;width:73pt;height:11.4pt">
+                <w10:wrap type="square"/>
+                <v:fill o:detectmouseclick="t" on="false"/>
+                <v:stroke color="black" joinstyle="round" endcap="flat"/>
                 <v:textbox>
                   <w:txbxContent>
                     <w:p>
                       <w:pPr>
+                        <w:pStyle w:val="Contedodoquadro"/>
                         <w:overflowPunct w:val="false"/>
+                        <w:jc w:val="center"/>
                         <w:rPr/>
                       </w:pPr>
                       <w:r>
                         <w:rPr>
+                          <w:color w:val="00000A"/>
                           <w:sz w:val="20"/>
-                          <w:b/>
-                          <w:bCs/>
-                          <w:color w:val="auto"/>
-                        </w:rPr>
-                        <w:t>Consumo</w:t>
-                      </w:r>
-                    </w:p>
-                    <w:p>
-                      <w:pPr>
-                        <w:overflowPunct w:val="false"/>
-                        <w:rPr/>
-                      </w:pPr>
-                      <w:r>
-                        <w:rPr>
-                          <w:sz w:val="20"/>
-                          <w:color w:val="auto"/>
-                        </w:rPr>
-                        <w:t>API: ConsumirCredito</w:t>
-                      </w:r>
-                    </w:p>
-                    <w:p>
-                      <w:pPr>
-                        <w:overflowPunct w:val="false"/>
-                        <w:rPr/>
-                      </w:pPr>
-                      <w:r>
-                        <w:rPr>
-                          <w:sz w:val="20"/>
-                          <w:color w:val="auto"/>
-                        </w:rPr>
-                        <w:t>Entradas: IdCartaoConsumo</w:t>
-                      </w:r>
-                    </w:p>
-                    <w:p>
-                      <w:pPr>
-                        <w:overflowPunct w:val="false"/>
-                        <w:rPr/>
-                      </w:pPr>
-                      <w:r>
-                        <w:rPr>
-                          <w:sz w:val="20"/>
-                          <w:color w:val="auto"/>
-                        </w:rPr>
-                        <w:t>Saídas: dados para nota fiscal referentes ao valor debitado, True/False</w:t>
+                        </w:rPr>
+                        <w:t>Cliente</w:t>
                       </w:r>
                     </w:p>
                   </w:txbxContent>
                 </v:textbox>
-                <w10:wrap type="square"/>
-                <v:fill o:detectmouseclick="t" on="false"/>
-                <v:stroke color="black" joinstyle="round" endcap="flat"/>
-              </v:shape>
+              </v:rect>
             </w:pict>
           </mc:Fallback>
         </mc:AlternateContent>
-      </w:r>
-    </w:p>
-    <w:p>
-      <w:pPr>
-        <w:pStyle w:val="Normal"/>
-        <w:jc w:val="both"/>
-        <w:rPr/>
-      </w:pPr>
-      <w:r>
-        <w:rPr/>
         <mc:AlternateContent>
           <mc:Choice Requires="wps">
             <w:drawing>
-              <wp:anchor behindDoc="0" distT="0" distB="0" distL="0" distR="0" simplePos="0" locked="0" layoutInCell="1" allowOverlap="1" relativeHeight="23">
+              <wp:anchor behindDoc="0" distT="0" distB="0" distL="0" distR="0" simplePos="0" locked="0" layoutInCell="1" allowOverlap="1" relativeHeight="20">
                 <wp:simplePos x="0" y="0"/>
                 <wp:positionH relativeFrom="column">
-                  <wp:posOffset>-174625</wp:posOffset>
+                  <wp:posOffset>5306060</wp:posOffset>
                 </wp:positionH>
                 <wp:positionV relativeFrom="paragraph">
-                  <wp:posOffset>90805</wp:posOffset>
+                  <wp:posOffset>427355</wp:posOffset>
                 </wp:positionV>
-                <wp:extent cx="2226310" cy="1236345"/>
+                <wp:extent cx="893445" cy="146050"/>
                 <wp:effectExtent l="0" t="0" r="0" b="0"/>
                 <wp:wrapNone/>
-                <wp:docPr id="23" name="Forma7"/>
+                <wp:docPr id="27" name="Forma3"/>
                 <a:graphic xmlns:a="http://schemas.openxmlformats.org/drawingml/2006/main">
                   <a:graphicData uri="http://schemas.microsoft.com/office/word/2010/wordprocessingShape">
                     <wps:wsp>
-                      <wps:cNvSpPr txBox="1"/>
+                      <wps:cNvSpPr/>
                       <wps:spPr>
                         <a:xfrm>
                           <a:off x="0" y="0"/>
-                          <a:ext cx="2225520" cy="1235880"/>
+                          <a:ext cx="892800" cy="145440"/>
                         </a:xfrm>
                         <a:prstGeom prst="rect">
                           <a:avLst/>
@@ -2688,65 +2670,32 @@
                           </a:solidFill>
                         </a:ln>
                       </wps:spPr>
+                      <wps:style>
+                        <a:lnRef idx="0"/>
+                        <a:fillRef idx="0"/>
+                        <a:effectRef idx="0"/>
+                        <a:fontRef idx="minor"/>
+                      </wps:style>
                       <wps:txbx>
                         <w:txbxContent>
                           <w:p>
                             <w:pPr>
+                              <w:pStyle w:val="Contedodoquadro"/>
                               <w:overflowPunct w:val="false"/>
+                              <w:jc w:val="center"/>
                               <w:rPr/>
                             </w:pPr>
                             <w:r>
                               <w:rPr>
+                                <w:color w:val="00000A"/>
                                 <w:sz w:val="20"/>
-                                <w:b/>
-                                <w:bCs/>
-                                <w:color w:val="auto"/>
-                              </w:rPr>
-                              <w:t>Recarga</w:t>
-                            </w:r>
-                          </w:p>
-                          <w:p>
-                            <w:pPr>
-                              <w:overflowPunct w:val="false"/>
-                              <w:rPr/>
-                            </w:pPr>
-                            <w:r>
-                              <w:rPr>
-                                <w:sz w:val="20"/>
-                                <w:color w:val="auto"/>
-                              </w:rPr>
-                              <w:t>API: RecarregarCredito</w:t>
-                            </w:r>
-                          </w:p>
-                          <w:p>
-                            <w:pPr>
-                              <w:overflowPunct w:val="false"/>
-                              <w:rPr/>
-                            </w:pPr>
-                            <w:r>
-                              <w:rPr>
-                                <w:sz w:val="20"/>
-                                <w:color w:val="auto"/>
-                              </w:rPr>
-                              <w:t>Entradas: IdCadastroCartao, Contrato</w:t>
-                            </w:r>
-                          </w:p>
-                          <w:p>
-                            <w:pPr>
-                              <w:overflowPunct w:val="false"/>
-                              <w:rPr/>
-                            </w:pPr>
-                            <w:r>
-                              <w:rPr>
-                                <w:sz w:val="20"/>
-                                <w:color w:val="auto"/>
-                              </w:rPr>
-                              <w:t>Saídas: IdRecarga, Taxa de Serviço para prestadora, dados para nota fiscal referentes à taxa de serviço</w:t>
+                              </w:rPr>
+                              <w:t>SCPPP</w:t>
                             </w:r>
                           </w:p>
                         </w:txbxContent>
                       </wps:txbx>
-                      <wps:bodyPr wrap="square" lIns="0" rIns="0" tIns="0" bIns="0">
+                      <wps:bodyPr lIns="0" rIns="0" tIns="0" bIns="0">
                         <a:spAutoFit/>
                       </wps:bodyPr>
                     </wps:wsp>
@@ -2757,69 +2706,30 @@
           </mc:Choice>
           <mc:Fallback>
             <w:pict>
-              <v:shape id="shape_0" ID="Forma7" stroked="t" style="position:absolute;margin-left:-13.75pt;margin-top:7.15pt;width:175.2pt;height:97.25pt" type="shapetype_202">
+              <v:rect id="shape_0" ID="Forma3" stroked="t" style="position:absolute;margin-left:417.8pt;margin-top:33.65pt;width:70.25pt;height:11.4pt">
+                <w10:wrap type="square"/>
+                <v:fill o:detectmouseclick="t" on="false"/>
+                <v:stroke color="black" joinstyle="round" endcap="flat"/>
                 <v:textbox>
                   <w:txbxContent>
                     <w:p>
                       <w:pPr>
+                        <w:pStyle w:val="Contedodoquadro"/>
                         <w:overflowPunct w:val="false"/>
+                        <w:jc w:val="center"/>
                         <w:rPr/>
                       </w:pPr>
                       <w:r>
                         <w:rPr>
+                          <w:color w:val="00000A"/>
                           <w:sz w:val="20"/>
-                          <w:b/>
-                          <w:bCs/>
-                          <w:color w:val="auto"/>
-                        </w:rPr>
-                        <w:t>Recarga</w:t>
-                      </w:r>
-                    </w:p>
-                    <w:p>
-                      <w:pPr>
-                        <w:overflowPunct w:val="false"/>
-                        <w:rPr/>
-                      </w:pPr>
-                      <w:r>
-                        <w:rPr>
-                          <w:sz w:val="20"/>
-                          <w:color w:val="auto"/>
-                        </w:rPr>
-                        <w:t>API: RecarregarCredito</w:t>
-                      </w:r>
-                    </w:p>
-                    <w:p>
-                      <w:pPr>
-                        <w:overflowPunct w:val="false"/>
-                        <w:rPr/>
-                      </w:pPr>
-                      <w:r>
-                        <w:rPr>
-                          <w:sz w:val="20"/>
-                          <w:color w:val="auto"/>
-                        </w:rPr>
-                        <w:t>Entradas: IdCadastroCartao, Contrato</w:t>
-                      </w:r>
-                    </w:p>
-                    <w:p>
-                      <w:pPr>
-                        <w:overflowPunct w:val="false"/>
-                        <w:rPr/>
-                      </w:pPr>
-                      <w:r>
-                        <w:rPr>
-                          <w:sz w:val="20"/>
-                          <w:color w:val="auto"/>
-                        </w:rPr>
-                        <w:t>Saídas: IdRecarga, Taxa de Serviço para prestadora, dados para nota fiscal referentes à taxa de serviço</w:t>
+                        </w:rPr>
+                        <w:t>SCPPP</w:t>
                       </w:r>
                     </w:p>
                   </w:txbxContent>
                 </v:textbox>
-                <w10:wrap type="square"/>
-                <v:fill o:detectmouseclick="t" on="false"/>
-                <v:stroke color="black" joinstyle="round" endcap="flat"/>
-              </v:shape>
+              </v:rect>
             </w:pict>
           </mc:Fallback>
         </mc:AlternateContent>
@@ -2833,29 +2743,49 @@
       </w:pPr>
       <w:r>
         <w:rPr/>
+      </w:r>
+    </w:p>
+    <w:p>
+      <w:pPr>
+        <w:pStyle w:val="Normal"/>
+        <w:jc w:val="both"/>
+        <w:rPr/>
+      </w:pPr>
+      <w:r>
+        <w:rPr/>
+      </w:r>
+    </w:p>
+    <w:p>
+      <w:pPr>
+        <w:pStyle w:val="Normal"/>
+        <w:jc w:val="both"/>
+        <w:rPr/>
+      </w:pPr>
+      <w:r>
+        <w:rPr/>
         <mc:AlternateContent>
           <mc:Choice Requires="wps">
             <w:drawing>
-              <wp:anchor behindDoc="0" distT="0" distB="0" distL="0" distR="0" simplePos="0" locked="0" layoutInCell="1" allowOverlap="1" relativeHeight="26">
+              <wp:anchor behindDoc="0" distT="0" distB="0" distL="0" distR="0" simplePos="0" locked="0" layoutInCell="1" allowOverlap="1" relativeHeight="18">
                 <wp:simplePos x="0" y="0"/>
                 <wp:positionH relativeFrom="column">
-                  <wp:posOffset>5202555</wp:posOffset>
+                  <wp:posOffset>1981200</wp:posOffset>
                 </wp:positionH>
                 <wp:positionV relativeFrom="paragraph">
-                  <wp:posOffset>78740</wp:posOffset>
+                  <wp:posOffset>1108710</wp:posOffset>
                 </wp:positionV>
-                <wp:extent cx="892175" cy="641350"/>
+                <wp:extent cx="2573655" cy="732790"/>
                 <wp:effectExtent l="0" t="0" r="0" b="0"/>
                 <wp:wrapNone/>
-                <wp:docPr id="24" name="Forma3"/>
+                <wp:docPr id="29" name="Forma8"/>
                 <a:graphic xmlns:a="http://schemas.openxmlformats.org/drawingml/2006/main">
                   <a:graphicData uri="http://schemas.microsoft.com/office/word/2010/wordprocessingShape">
                     <wps:wsp>
-                      <wps:cNvSpPr txBox="1"/>
+                      <wps:cNvSpPr/>
                       <wps:spPr>
                         <a:xfrm>
                           <a:off x="0" y="0"/>
-                          <a:ext cx="891720" cy="640800"/>
+                          <a:ext cx="2572920" cy="732240"/>
                         </a:xfrm>
                         <a:prstGeom prst="rect">
                           <a:avLst/>
@@ -2867,25 +2797,75 @@
                           </a:solidFill>
                         </a:ln>
                       </wps:spPr>
+                      <wps:style>
+                        <a:lnRef idx="0"/>
+                        <a:fillRef idx="0"/>
+                        <a:effectRef idx="0"/>
+                        <a:fontRef idx="minor"/>
+                      </wps:style>
                       <wps:txbx>
                         <w:txbxContent>
                           <w:p>
                             <w:pPr>
+                              <w:pStyle w:val="Contedodoquadro"/>
                               <w:overflowPunct w:val="false"/>
-                              <w:jc w:val="center"/>
                               <w:rPr/>
                             </w:pPr>
                             <w:r>
                               <w:rPr>
+                                <w:b/>
+                                <w:bCs/>
+                                <w:color w:val="00000A"/>
                                 <w:sz w:val="20"/>
-                                <w:color w:val="auto"/>
-                              </w:rPr>
-                              <w:t>SCPPP</w:t>
+                              </w:rPr>
+                              <w:t>Consumo</w:t>
+                            </w:r>
+                          </w:p>
+                          <w:p>
+                            <w:pPr>
+                              <w:pStyle w:val="Contedodoquadro"/>
+                              <w:overflowPunct w:val="false"/>
+                              <w:rPr/>
+                            </w:pPr>
+                            <w:r>
+                              <w:rPr>
+                                <w:color w:val="00000A"/>
+                                <w:sz w:val="20"/>
+                              </w:rPr>
+                              <w:t>API: ConsumirCredito</w:t>
+                            </w:r>
+                          </w:p>
+                          <w:p>
+                            <w:pPr>
+                              <w:pStyle w:val="Contedodoquadro"/>
+                              <w:overflowPunct w:val="false"/>
+                              <w:rPr/>
+                            </w:pPr>
+                            <w:r>
+                              <w:rPr>
+                                <w:color w:val="00000A"/>
+                                <w:sz w:val="20"/>
+                              </w:rPr>
+                              <w:t>Entradas: IdCartaoConsumo</w:t>
+                            </w:r>
+                          </w:p>
+                          <w:p>
+                            <w:pPr>
+                              <w:pStyle w:val="Contedodoquadro"/>
+                              <w:overflowPunct w:val="false"/>
+                              <w:rPr/>
+                            </w:pPr>
+                            <w:r>
+                              <w:rPr>
+                                <w:color w:val="00000A"/>
+                                <w:sz w:val="20"/>
+                              </w:rPr>
+                              <w:t>Saídas: dados para nota fiscal referentes ao valor debitado, True/False</w:t>
                             </w:r>
                           </w:p>
                         </w:txbxContent>
                       </wps:txbx>
-                      <wps:bodyPr wrap="square" lIns="0" rIns="0" tIns="0" bIns="0">
+                      <wps:bodyPr lIns="0" rIns="0" tIns="0" bIns="0">
                         <a:spAutoFit/>
                       </wps:bodyPr>
                     </wps:wsp>
@@ -2896,29 +2876,73 @@
           </mc:Choice>
           <mc:Fallback>
             <w:pict>
-              <v:shape id="shape_0" ID="Forma3" stroked="t" style="position:absolute;margin-left:409.65pt;margin-top:6.2pt;width:70.15pt;height:50.4pt" type="shapetype_202">
+              <v:rect id="shape_0" ID="Forma8" stroked="t" style="position:absolute;margin-left:156pt;margin-top:87.3pt;width:202.55pt;height:57.6pt">
+                <w10:wrap type="square"/>
+                <v:fill o:detectmouseclick="t" on="false"/>
+                <v:stroke color="black" joinstyle="round" endcap="flat"/>
                 <v:textbox>
                   <w:txbxContent>
                     <w:p>
                       <w:pPr>
+                        <w:pStyle w:val="Contedodoquadro"/>
                         <w:overflowPunct w:val="false"/>
-                        <w:jc w:val="center"/>
                         <w:rPr/>
                       </w:pPr>
                       <w:r>
                         <w:rPr>
+                          <w:b/>
+                          <w:bCs/>
+                          <w:color w:val="00000A"/>
                           <w:sz w:val="20"/>
-                          <w:color w:val="auto"/>
-                        </w:rPr>
-                        <w:t>SCPPP</w:t>
+                        </w:rPr>
+                        <w:t>Consumo</w:t>
+                      </w:r>
+                    </w:p>
+                    <w:p>
+                      <w:pPr>
+                        <w:pStyle w:val="Contedodoquadro"/>
+                        <w:overflowPunct w:val="false"/>
+                        <w:rPr/>
+                      </w:pPr>
+                      <w:r>
+                        <w:rPr>
+                          <w:color w:val="00000A"/>
+                          <w:sz w:val="20"/>
+                        </w:rPr>
+                        <w:t>API: ConsumirCredito</w:t>
+                      </w:r>
+                    </w:p>
+                    <w:p>
+                      <w:pPr>
+                        <w:pStyle w:val="Contedodoquadro"/>
+                        <w:overflowPunct w:val="false"/>
+                        <w:rPr/>
+                      </w:pPr>
+                      <w:r>
+                        <w:rPr>
+                          <w:color w:val="00000A"/>
+                          <w:sz w:val="20"/>
+                        </w:rPr>
+                        <w:t>Entradas: IdCartaoConsumo</w:t>
+                      </w:r>
+                    </w:p>
+                    <w:p>
+                      <w:pPr>
+                        <w:pStyle w:val="Contedodoquadro"/>
+                        <w:overflowPunct w:val="false"/>
+                        <w:rPr/>
+                      </w:pPr>
+                      <w:r>
+                        <w:rPr>
+                          <w:color w:val="00000A"/>
+                          <w:sz w:val="20"/>
+                        </w:rPr>
+                        <w:t>Saídas: dados para nota fiscal referentes ao valor debitado, True/False</w:t>
                       </w:r>
                     </w:p>
                   </w:txbxContent>
                 </v:textbox>
-                <w10:wrap type="square"/>
-                <v:fill o:detectmouseclick="t" on="false"/>
-                <v:stroke color="black" joinstyle="round" endcap="flat"/>
-              </v:shape>
+              </v:rect>
             </w:pict>
           </mc:Fallback>
         </mc:AlternateContent>
@@ -2972,49 +2996,29 @@
       </w:pPr>
       <w:r>
         <w:rPr/>
-      </w:r>
-    </w:p>
-    <w:p>
-      <w:pPr>
-        <w:pStyle w:val="Normal"/>
-        <w:jc w:val="both"/>
-        <w:rPr/>
-      </w:pPr>
-      <w:r>
-        <w:rPr/>
-      </w:r>
-    </w:p>
-    <w:p>
-      <w:pPr>
-        <w:pStyle w:val="Normal"/>
-        <w:jc w:val="both"/>
-        <w:rPr/>
-      </w:pPr>
-      <w:r>
-        <w:rPr/>
         <mc:AlternateContent>
           <mc:Choice Requires="wps">
             <w:drawing>
-              <wp:anchor behindDoc="0" distT="0" distB="0" distL="0" distR="0" simplePos="0" locked="0" layoutInCell="1" allowOverlap="1" relativeHeight="25">
+              <wp:anchor behindDoc="0" distT="0" distB="0" distL="0" distR="0" simplePos="0" locked="0" layoutInCell="1" allowOverlap="1" relativeHeight="19">
                 <wp:simplePos x="0" y="0"/>
                 <wp:positionH relativeFrom="column">
-                  <wp:posOffset>-174625</wp:posOffset>
+                  <wp:posOffset>1981835</wp:posOffset>
                 </wp:positionH>
                 <wp:positionV relativeFrom="paragraph">
-                  <wp:posOffset>81280</wp:posOffset>
+                  <wp:posOffset>1183005</wp:posOffset>
                 </wp:positionV>
-                <wp:extent cx="2390775" cy="943610"/>
+                <wp:extent cx="2392045" cy="761365"/>
                 <wp:effectExtent l="0" t="0" r="0" b="0"/>
                 <wp:wrapNone/>
-                <wp:docPr id="25" name="Forma9"/>
+                <wp:docPr id="31" name="Forma9"/>
                 <a:graphic xmlns:a="http://schemas.openxmlformats.org/drawingml/2006/main">
                   <a:graphicData uri="http://schemas.microsoft.com/office/word/2010/wordprocessingShape">
                     <wps:wsp>
-                      <wps:cNvSpPr txBox="1"/>
+                      <wps:cNvSpPr/>
                       <wps:spPr>
                         <a:xfrm>
                           <a:off x="0" y="0"/>
-                          <a:ext cx="2390040" cy="942840"/>
+                          <a:ext cx="2391480" cy="760680"/>
                         </a:xfrm>
                         <a:prstGeom prst="rect">
                           <a:avLst/>
@@ -3026,79 +3030,90 @@
                           </a:solidFill>
                         </a:ln>
                       </wps:spPr>
+                      <wps:style>
+                        <a:lnRef idx="0"/>
+                        <a:fillRef idx="0"/>
+                        <a:effectRef idx="0"/>
+                        <a:fontRef idx="minor"/>
+                      </wps:style>
                       <wps:txbx>
                         <w:txbxContent>
                           <w:p>
                             <w:pPr>
+                              <w:pStyle w:val="Contedodoquadro"/>
                               <w:overflowPunct w:val="false"/>
                               <w:rPr/>
                             </w:pPr>
                             <w:r>
                               <w:rPr>
-                                <w:sz w:val="20"/>
                                 <w:b/>
                                 <w:bCs/>
-                                <w:color w:val="auto"/>
+                                <w:color w:val="00000A"/>
+                                <w:sz w:val="20"/>
                               </w:rPr>
                               <w:t>Consulta de créditos</w:t>
                             </w:r>
                           </w:p>
                           <w:p>
                             <w:pPr>
+                              <w:pStyle w:val="Contedodoquadro"/>
                               <w:overflowPunct w:val="false"/>
                               <w:rPr/>
                             </w:pPr>
                             <w:r>
                               <w:rPr>
+                                <w:color w:val="00000A"/>
                                 <w:sz w:val="20"/>
-                                <w:color w:val="auto"/>
                               </w:rPr>
                               <w:t>API: ConsultarCredito</w:t>
                             </w:r>
                           </w:p>
                           <w:p>
                             <w:pPr>
+                              <w:pStyle w:val="Contedodoquadro"/>
                               <w:overflowPunct w:val="false"/>
                               <w:rPr/>
                             </w:pPr>
                             <w:r>
                               <w:rPr>
+                                <w:color w:val="00000A"/>
                                 <w:sz w:val="20"/>
-                                <w:color w:val="auto"/>
                               </w:rPr>
                               <w:t>Entradas: Contrato</w:t>
                             </w:r>
                           </w:p>
                           <w:p>
                             <w:pPr>
+                              <w:pStyle w:val="Contedodoquadro"/>
                               <w:overflowPunct w:val="false"/>
                               <w:rPr/>
                             </w:pPr>
                             <w:r>
                               <w:rPr>
+                                <w:color w:val="00000A"/>
                                 <w:sz w:val="20"/>
-                                <w:color w:val="auto"/>
                               </w:rPr>
                               <w:t>Saídas: saldo do cliente</w:t>
                             </w:r>
                           </w:p>
                           <w:p>
                             <w:pPr>
+                              <w:pStyle w:val="Contedodoquadro"/>
                               <w:overflowPunct w:val="false"/>
                               <w:rPr/>
                             </w:pPr>
                             <w:r>
                               <w:rPr>
+                                <w:color w:val="00000A"/>
                                 <w:sz w:val="20"/>
                                 <w:szCs w:val="20"/>
-                                <w:color w:val="auto"/>
                               </w:rPr>
                               <w:t xml:space="preserve"> </w:t>
                             </w:r>
                           </w:p>
                         </w:txbxContent>
                       </wps:txbx>
-                      <wps:bodyPr wrap="square" lIns="0" rIns="0" tIns="0" bIns="0">
+                      <wps:bodyPr lIns="0" rIns="0" tIns="0" bIns="0">
                         <a:spAutoFit/>
                       </wps:bodyPr>
                     </wps:wsp>
@@ -3109,86 +3124,111 @@
           </mc:Choice>
           <mc:Fallback>
             <w:pict>
-              <v:shape id="shape_0" ID="Forma9" stroked="t" style="position:absolute;margin-left:-13.75pt;margin-top:6.4pt;width:188.15pt;height:74.2pt" type="shapetype_202">
+              <v:rect id="shape_0" ID="Forma9" stroked="t" style="position:absolute;margin-left:156.05pt;margin-top:93.15pt;width:188.25pt;height:59.85pt">
+                <w10:wrap type="square"/>
+                <v:fill o:detectmouseclick="t" on="false"/>
+                <v:stroke color="black" joinstyle="round" endcap="flat"/>
                 <v:textbox>
                   <w:txbxContent>
                     <w:p>
                       <w:pPr>
+                        <w:pStyle w:val="Contedodoquadro"/>
                         <w:overflowPunct w:val="false"/>
                         <w:rPr/>
                       </w:pPr>
                       <w:r>
                         <w:rPr>
-                          <w:sz w:val="20"/>
                           <w:b/>
                           <w:bCs/>
-                          <w:color w:val="auto"/>
+                          <w:color w:val="00000A"/>
+                          <w:sz w:val="20"/>
                         </w:rPr>
                         <w:t>Consulta de créditos</w:t>
                       </w:r>
                     </w:p>
                     <w:p>
                       <w:pPr>
+                        <w:pStyle w:val="Contedodoquadro"/>
                         <w:overflowPunct w:val="false"/>
                         <w:rPr/>
                       </w:pPr>
                       <w:r>
                         <w:rPr>
+                          <w:color w:val="00000A"/>
                           <w:sz w:val="20"/>
-                          <w:color w:val="auto"/>
                         </w:rPr>
                         <w:t>API: ConsultarCredito</w:t>
                       </w:r>
                     </w:p>
                     <w:p>
                       <w:pPr>
+                        <w:pStyle w:val="Contedodoquadro"/>
                         <w:overflowPunct w:val="false"/>
                         <w:rPr/>
                       </w:pPr>
                       <w:r>
                         <w:rPr>
+                          <w:color w:val="00000A"/>
                           <w:sz w:val="20"/>
-                          <w:color w:val="auto"/>
                         </w:rPr>
                         <w:t>Entradas: Contrato</w:t>
                       </w:r>
                     </w:p>
                     <w:p>
                       <w:pPr>
+                        <w:pStyle w:val="Contedodoquadro"/>
                         <w:overflowPunct w:val="false"/>
                         <w:rPr/>
                       </w:pPr>
                       <w:r>
                         <w:rPr>
+                          <w:color w:val="00000A"/>
                           <w:sz w:val="20"/>
-                          <w:color w:val="auto"/>
                         </w:rPr>
                         <w:t>Saídas: saldo do cliente</w:t>
                       </w:r>
                     </w:p>
                     <w:p>
                       <w:pPr>
+                        <w:pStyle w:val="Contedodoquadro"/>
                         <w:overflowPunct w:val="false"/>
                         <w:rPr/>
                       </w:pPr>
                       <w:r>
                         <w:rPr>
+                          <w:color w:val="00000A"/>
                           <w:sz w:val="20"/>
                           <w:szCs w:val="20"/>
-                          <w:color w:val="auto"/>
                         </w:rPr>
                         <w:t xml:space="preserve"> </w:t>
                       </w:r>
                     </w:p>
                   </w:txbxContent>
                 </v:textbox>
-                <w10:wrap type="square"/>
-                <v:fill o:detectmouseclick="t" on="false"/>
-                <v:stroke color="black" joinstyle="round" endcap="flat"/>
-              </v:shape>
+              </v:rect>
             </w:pict>
           </mc:Fallback>
         </mc:AlternateContent>
+      </w:r>
+    </w:p>
+    <w:p>
+      <w:pPr>
+        <w:pStyle w:val="Normal"/>
+        <w:jc w:val="both"/>
+        <w:rPr/>
+      </w:pPr>
+      <w:r>
+        <w:rPr/>
+      </w:r>
+    </w:p>
+    <w:p>
+      <w:pPr>
+        <w:pStyle w:val="Normal"/>
+        <w:jc w:val="both"/>
+        <w:rPr/>
+      </w:pPr>
+      <w:r>
+        <w:rPr/>
       </w:r>
     </w:p>
     <w:p>
@@ -3387,16 +3427,11 @@
     <w:p>
       <w:pPr>
         <w:pStyle w:val="Normal"/>
-        <w:jc w:val="both"/>
-        <w:rPr/>
-      </w:pPr>
-      <w:r>
-        <w:rPr/>
-      </w:r>
-    </w:p>
-    <w:p>
-      <w:pPr>
-        <w:pStyle w:val="Normal"/>
+        <w:numPr>
+          <w:ilvl w:val="0"/>
+          <w:numId w:val="0"/>
+        </w:numPr>
+        <w:ind w:left="720" w:hanging="0"/>
         <w:jc w:val="both"/>
         <w:rPr/>
       </w:pPr>
@@ -3436,8 +3471,7 @@
     </w:p>
     <w:p>
       <w:pPr>
-        <w:pStyle w:val="Normal"/>
-        <w:jc w:val="both"/>
+        <w:pStyle w:val="Ttulo2"/>
         <w:rPr/>
       </w:pPr>
       <w:r>
@@ -3453,33 +3487,12 @@
       </w:pPr>
       <w:r>
         <w:rPr/>
-      </w:r>
-    </w:p>
-    <w:p>
-      <w:pPr>
-        <w:pStyle w:val="Normal"/>
-        <w:jc w:val="both"/>
-        <w:rPr/>
-      </w:pPr>
-      <w:r>
-        <w:rPr/>
         <w:t>Os planos disponíveis para contratação serão disponibilizados pelo serviço ConsultarPlanos.</w:t>
       </w:r>
     </w:p>
     <w:p>
       <w:pPr>
-        <w:pStyle w:val="Normal"/>
-        <w:jc w:val="both"/>
-        <w:rPr/>
-      </w:pPr>
-      <w:r>
-        <w:rPr/>
-      </w:r>
-    </w:p>
-    <w:p>
-      <w:pPr>
-        <w:pStyle w:val="Normal"/>
-        <w:jc w:val="both"/>
+        <w:pStyle w:val="Ttulo2"/>
         <w:rPr/>
       </w:pPr>
       <w:r>
@@ -3495,62 +3508,17 @@
       </w:pPr>
       <w:r>
         <w:rPr/>
-      </w:r>
-    </w:p>
-    <w:p>
-      <w:pPr>
-        <w:pStyle w:val="Normal"/>
-        <w:jc w:val="both"/>
-        <w:rPr/>
-      </w:pPr>
-      <w:r>
-        <w:rPr/>
-        <w:t xml:space="preserve"> </w:t>
-      </w:r>
-      <w:r>
-        <w:rPr/>
         <w:t>A contratação do serviço será efetivada nos postos de vendas/quiosques presentes nos shoppings e supermercados. Para tanto, o cliente deve apresentar os documentos pessoais como CPF (pessoa física) ou CNPJ (pessoa jurídica). A ele serão apresentadas as formas de pagamento e planos de contratação. Desta forma, o resultado será o contrato contendo as informações do paciente, o plano escolhido.</w:t>
       </w:r>
     </w:p>
     <w:p>
       <w:pPr>
-        <w:pStyle w:val="Normal"/>
-        <w:jc w:val="both"/>
-        <w:rPr/>
-      </w:pPr>
-      <w:r>
-        <w:rPr/>
-      </w:r>
-    </w:p>
-    <w:p>
-      <w:pPr>
-        <w:pStyle w:val="Normal"/>
-        <w:jc w:val="both"/>
-        <w:rPr/>
-      </w:pPr>
-      <w:r>
-        <w:rPr/>
-      </w:r>
-    </w:p>
-    <w:p>
-      <w:pPr>
-        <w:pStyle w:val="Normal"/>
-        <w:jc w:val="both"/>
+        <w:pStyle w:val="Ttulo2"/>
         <w:rPr/>
       </w:pPr>
       <w:r>
         <w:rPr/>
         <w:t>5.3 – Solicitar cartão de crédito</w:t>
-      </w:r>
-    </w:p>
-    <w:p>
-      <w:pPr>
-        <w:pStyle w:val="Normal"/>
-        <w:jc w:val="both"/>
-        <w:rPr/>
-      </w:pPr>
-      <w:r>
-        <w:rPr/>
       </w:r>
     </w:p>
     <w:p>
@@ -3573,40 +3541,7 @@
     </w:p>
     <w:p>
       <w:pPr>
-        <w:pStyle w:val="Normal"/>
-        <w:jc w:val="both"/>
-        <w:rPr>
-          <w:rFonts w:ascii="Liberation Serif" w:hAnsi="Liberation Serif" w:eastAsia="WenQuanYi Micro Hei" w:cs="Lohit Devanagari"/>
-          <w:color w:val="00000A"/>
-          <w:sz w:val="24"/>
-          <w:szCs w:val="24"/>
-          <w:lang w:val="pt-BR" w:eastAsia="zh-CN" w:bidi="hi-IN"/>
-        </w:rPr>
-      </w:pPr>
-      <w:r>
-        <w:rPr>
-          <w:rFonts w:eastAsia="WenQuanYi Micro Hei" w:cs="Lohit Devanagari"/>
-          <w:color w:val="00000A"/>
-          <w:sz w:val="24"/>
-          <w:szCs w:val="24"/>
-          <w:lang w:val="pt-BR" w:eastAsia="zh-CN" w:bidi="hi-IN"/>
-        </w:rPr>
-      </w:r>
-    </w:p>
-    <w:p>
-      <w:pPr>
-        <w:pStyle w:val="Normal"/>
-        <w:jc w:val="both"/>
-        <w:rPr/>
-      </w:pPr>
-      <w:r>
-        <w:rPr/>
-      </w:r>
-    </w:p>
-    <w:p>
-      <w:pPr>
-        <w:pStyle w:val="Normal"/>
-        <w:jc w:val="both"/>
+        <w:pStyle w:val="Ttulo2"/>
         <w:rPr/>
       </w:pPr>
       <w:r>
@@ -3617,27 +3552,16 @@
     <w:p>
       <w:pPr>
         <w:pStyle w:val="Normal"/>
-        <w:jc w:val="both"/>
-        <w:rPr/>
-      </w:pPr>
-      <w:r>
-        <w:rPr/>
-      </w:r>
-    </w:p>
-    <w:p>
-      <w:pPr>
-        <w:pStyle w:val="Normal"/>
-        <w:jc w:val="both"/>
-        <w:rPr/>
-      </w:pPr>
-      <w:r>
-        <w:rPr/>
-      </w:r>
-    </w:p>
-    <w:p>
-      <w:pPr>
-        <w:pStyle w:val="Normal"/>
-        <w:jc w:val="both"/>
+        <w:rPr/>
+      </w:pPr>
+      <w:r>
+        <w:rPr/>
+        <w:t>As movimentações de recarga serão rodadas em processo background, quando aceitas pelo sistema de faturamento, um novo registro da taxa para operadora será gerado, o saldo da conta deve ser atualizado e finalmente o recibo gerado.</w:t>
+      </w:r>
+    </w:p>
+    <w:p>
+      <w:pPr>
+        <w:pStyle w:val="Ttulo2"/>
         <w:rPr/>
       </w:pPr>
       <w:r>
@@ -3653,30 +3577,106 @@
       </w:pPr>
       <w:r>
         <w:rPr/>
-      </w:r>
-    </w:p>
-    <w:p>
-      <w:pPr>
-        <w:pStyle w:val="Normal"/>
-        <w:jc w:val="both"/>
+        <w:t xml:space="preserve">O consumo será efetivado através de uma etiqueta para sensor de cancelas. O cliente pode consumir o limite da conta e um SMS deve ser enviado para que seja efetuada uma recarga. Caso o limite seja consumido, a cancela não será liberada. </w:t>
+      </w:r>
+    </w:p>
+    <w:p>
+      <w:pPr>
+        <w:pStyle w:val="Ttulo2"/>
         <w:rPr/>
       </w:pPr>
       <w:r>
         <w:rPr/>
         <w:t>5.6 - Consulta de créditos</w:t>
       </w:r>
+    </w:p>
+    <w:p>
+      <w:pPr>
+        <w:pStyle w:val="Normal"/>
+        <w:jc w:val="both"/>
+        <w:rPr/>
+      </w:pPr>
+      <w:r>
+        <w:rPr/>
+        <w:t>A consulta de créditos pode ser feita através do envio de SMS a um número específico da operadora, que deve retornar o saldo do cliente.</w:t>
+      </w:r>
       <w:r>
         <w:br w:type="page"/>
       </w:r>
     </w:p>
     <w:p>
       <w:pPr>
-        <w:pStyle w:val="Normal"/>
-        <w:jc w:val="both"/>
-        <w:rPr/>
-      </w:pPr>
-      <w:r>
-        <w:rPr/>
+        <w:pStyle w:val="Ttulo1"/>
+        <w:rPr/>
+      </w:pPr>
+      <w:r>
+        <w:rPr/>
+        <w:t>6. Diagrama de classes</w:t>
+      </w:r>
+    </w:p>
+    <w:p>
+      <w:pPr>
+        <w:pStyle w:val="Normal"/>
+        <w:jc w:val="both"/>
+        <w:rPr/>
+      </w:pPr>
+      <w:r>
+        <w:rPr/>
+      </w:r>
+    </w:p>
+    <w:p>
+      <w:pPr>
+        <w:pStyle w:val="Normal"/>
+        <w:jc w:val="both"/>
+        <w:rPr/>
+      </w:pPr>
+      <w:r>
+        <w:rPr/>
+        <w:drawing>
+          <wp:anchor behindDoc="0" distT="0" distB="0" distL="0" distR="0" simplePos="0" locked="0" layoutInCell="1" allowOverlap="1" relativeHeight="21">
+            <wp:simplePos x="0" y="0"/>
+            <wp:positionH relativeFrom="column">
+              <wp:posOffset>156210</wp:posOffset>
+            </wp:positionH>
+            <wp:positionV relativeFrom="paragraph">
+              <wp:posOffset>635</wp:posOffset>
+            </wp:positionV>
+            <wp:extent cx="6120130" cy="4229735"/>
+            <wp:effectExtent l="0" t="0" r="0" b="0"/>
+            <wp:wrapSquare wrapText="largest"/>
+            <wp:docPr id="33" name="Figura7" descr=""/>
+            <wp:cNvGraphicFramePr>
+              <a:graphicFrameLocks xmlns:a="http://schemas.openxmlformats.org/drawingml/2006/main" noChangeAspect="1"/>
+            </wp:cNvGraphicFramePr>
+            <a:graphic xmlns:a="http://schemas.openxmlformats.org/drawingml/2006/main">
+              <a:graphicData uri="http://schemas.openxmlformats.org/drawingml/2006/picture">
+                <pic:pic xmlns:pic="http://schemas.openxmlformats.org/drawingml/2006/picture">
+                  <pic:nvPicPr>
+                    <pic:cNvPr id="33" name="Figura7" descr=""/>
+                    <pic:cNvPicPr>
+                      <a:picLocks noChangeAspect="1" noChangeArrowheads="1"/>
+                    </pic:cNvPicPr>
+                  </pic:nvPicPr>
+                  <pic:blipFill>
+                    <a:blip r:embed="rId8"/>
+                    <a:stretch>
+                      <a:fillRect/>
+                    </a:stretch>
+                  </pic:blipFill>
+                  <pic:spPr bwMode="auto">
+                    <a:xfrm>
+                      <a:off x="0" y="0"/>
+                      <a:ext cx="6120130" cy="4229735"/>
+                    </a:xfrm>
+                    <a:prstGeom prst="rect">
+                      <a:avLst/>
+                    </a:prstGeom>
+                  </pic:spPr>
+                </pic:pic>
+              </a:graphicData>
+            </a:graphic>
+          </wp:anchor>
+        </w:drawing>
       </w:r>
     </w:p>
     <w:p>
@@ -3710,7 +3710,7 @@
       </w:r>
     </w:p>
     <w:sectPr>
-      <w:headerReference w:type="default" r:id="rId8"/>
+      <w:headerReference w:type="default" r:id="rId9"/>
       <w:type w:val="nextPage"/>
       <w:pgSz w:w="11906" w:h="16838"/>
       <w:pgMar w:left="1134" w:right="1134" w:header="1134" w:top="1693" w:footer="0" w:bottom="1134" w:gutter="0"/>
@@ -4051,6 +4051,13 @@
     <w:pPr/>
     <w:rPr/>
   </w:style>
+  <w:style w:type="paragraph" w:styleId="Ttulo2">
+    <w:name w:val="Heading 2"/>
+    <w:basedOn w:val="Ttulo"/>
+    <w:qFormat/>
+    <w:pPr/>
+    <w:rPr/>
+  </w:style>
   <w:style w:type="character" w:styleId="Marcas">
     <w:name w:val="Marcas"/>
     <w:qFormat/>
@@ -4242,6 +4249,132 @@
   </w:style>
   <w:style w:type="character" w:styleId="ListLabel27">
     <w:name w:val="ListLabel 27"/>
+    <w:qFormat/>
+    <w:rPr>
+      <w:rFonts w:cs="OpenSymbol"/>
+    </w:rPr>
+  </w:style>
+  <w:style w:type="character" w:styleId="ListLabel28">
+    <w:name w:val="ListLabel 28"/>
+    <w:qFormat/>
+    <w:rPr>
+      <w:rFonts w:cs="OpenSymbol"/>
+    </w:rPr>
+  </w:style>
+  <w:style w:type="character" w:styleId="ListLabel29">
+    <w:name w:val="ListLabel 29"/>
+    <w:qFormat/>
+    <w:rPr>
+      <w:rFonts w:cs="OpenSymbol"/>
+    </w:rPr>
+  </w:style>
+  <w:style w:type="character" w:styleId="ListLabel30">
+    <w:name w:val="ListLabel 30"/>
+    <w:qFormat/>
+    <w:rPr>
+      <w:rFonts w:cs="OpenSymbol"/>
+    </w:rPr>
+  </w:style>
+  <w:style w:type="character" w:styleId="ListLabel31">
+    <w:name w:val="ListLabel 31"/>
+    <w:qFormat/>
+    <w:rPr>
+      <w:rFonts w:cs="OpenSymbol"/>
+    </w:rPr>
+  </w:style>
+  <w:style w:type="character" w:styleId="ListLabel32">
+    <w:name w:val="ListLabel 32"/>
+    <w:qFormat/>
+    <w:rPr>
+      <w:rFonts w:cs="OpenSymbol"/>
+    </w:rPr>
+  </w:style>
+  <w:style w:type="character" w:styleId="ListLabel33">
+    <w:name w:val="ListLabel 33"/>
+    <w:qFormat/>
+    <w:rPr>
+      <w:rFonts w:cs="OpenSymbol"/>
+    </w:rPr>
+  </w:style>
+  <w:style w:type="character" w:styleId="ListLabel34">
+    <w:name w:val="ListLabel 34"/>
+    <w:qFormat/>
+    <w:rPr>
+      <w:rFonts w:cs="OpenSymbol"/>
+    </w:rPr>
+  </w:style>
+  <w:style w:type="character" w:styleId="ListLabel35">
+    <w:name w:val="ListLabel 35"/>
+    <w:qFormat/>
+    <w:rPr>
+      <w:rFonts w:cs="OpenSymbol"/>
+    </w:rPr>
+  </w:style>
+  <w:style w:type="character" w:styleId="ListLabel36">
+    <w:name w:val="ListLabel 36"/>
+    <w:qFormat/>
+    <w:rPr>
+      <w:rFonts w:cs="OpenSymbol"/>
+    </w:rPr>
+  </w:style>
+  <w:style w:type="character" w:styleId="ListLabel37">
+    <w:name w:val="ListLabel 37"/>
+    <w:qFormat/>
+    <w:rPr>
+      <w:rFonts w:cs="OpenSymbol"/>
+    </w:rPr>
+  </w:style>
+  <w:style w:type="character" w:styleId="ListLabel38">
+    <w:name w:val="ListLabel 38"/>
+    <w:qFormat/>
+    <w:rPr>
+      <w:rFonts w:cs="OpenSymbol"/>
+    </w:rPr>
+  </w:style>
+  <w:style w:type="character" w:styleId="ListLabel39">
+    <w:name w:val="ListLabel 39"/>
+    <w:qFormat/>
+    <w:rPr>
+      <w:rFonts w:cs="OpenSymbol"/>
+    </w:rPr>
+  </w:style>
+  <w:style w:type="character" w:styleId="ListLabel40">
+    <w:name w:val="ListLabel 40"/>
+    <w:qFormat/>
+    <w:rPr>
+      <w:rFonts w:cs="OpenSymbol"/>
+    </w:rPr>
+  </w:style>
+  <w:style w:type="character" w:styleId="ListLabel41">
+    <w:name w:val="ListLabel 41"/>
+    <w:qFormat/>
+    <w:rPr>
+      <w:rFonts w:cs="OpenSymbol"/>
+    </w:rPr>
+  </w:style>
+  <w:style w:type="character" w:styleId="ListLabel42">
+    <w:name w:val="ListLabel 42"/>
+    <w:qFormat/>
+    <w:rPr>
+      <w:rFonts w:cs="OpenSymbol"/>
+    </w:rPr>
+  </w:style>
+  <w:style w:type="character" w:styleId="ListLabel43">
+    <w:name w:val="ListLabel 43"/>
+    <w:qFormat/>
+    <w:rPr>
+      <w:rFonts w:cs="OpenSymbol"/>
+    </w:rPr>
+  </w:style>
+  <w:style w:type="character" w:styleId="ListLabel44">
+    <w:name w:val="ListLabel 44"/>
+    <w:qFormat/>
+    <w:rPr>
+      <w:rFonts w:cs="OpenSymbol"/>
+    </w:rPr>
+  </w:style>
+  <w:style w:type="character" w:styleId="ListLabel45">
+    <w:name w:val="ListLabel 45"/>
     <w:qFormat/>
     <w:rPr>
       <w:rFonts w:cs="OpenSymbol"/>

</xml_diff>